<commit_message>
modify module from zh
</commit_message>
<xml_diff>
--- a/dev_doc/Management/技术文档模板.docx
+++ b/dev_doc/Management/技术文档模板.docx
@@ -51,6 +51,7 @@
           <w:docPart w:val="1ABA7CAC55CF4007B2E54FEE591C838F"/>
         </w:placeholder>
       </w:sdtPr>
+      <w:sdtEndPr/>
       <w:sdtContent>
         <w:p>
           <w:pPr>
@@ -120,6 +121,7 @@
             <w:listItem w:displayText="0.3" w:value="0.3"/>
           </w:dropDownList>
         </w:sdtPr>
+        <w:sdtEndPr/>
         <w:sdtContent>
           <w:r>
             <w:rPr>
@@ -219,6 +221,7 @@
             <w:listItem w:displayText="张健鹏" w:value="张健鹏"/>
           </w:dropDownList>
         </w:sdtPr>
+        <w:sdtEndPr/>
         <w:sdtContent>
           <w:r>
             <w:rPr>
@@ -293,6 +296,7 @@
             <w:listItem w:displayText="张健鹏" w:value="张健鹏"/>
           </w:dropDownList>
         </w:sdtPr>
+        <w:sdtEndPr/>
         <w:sdtContent>
           <w:r>
             <w:rPr>
@@ -378,6 +382,7 @@
             <w:listItem w:displayText="胡品爵" w:value="胡品爵"/>
           </w:dropDownList>
         </w:sdtPr>
+        <w:sdtEndPr/>
         <w:sdtContent>
           <w:r>
             <w:rPr>
@@ -453,6 +458,7 @@
             <w:listItem w:displayText="张健鹏" w:value="张健鹏"/>
           </w:dropDownList>
         </w:sdtPr>
+        <w:sdtEndPr/>
         <w:sdtContent>
           <w:r>
             <w:rPr>
@@ -1200,6 +1206,7 @@
             <w:listItem w:displayText="项目验收申请报告" w:value="项目验收申请报告"/>
           </w:dropDownList>
         </w:sdtPr>
+        <w:sdtEndPr/>
         <w:sdtContent>
           <w:r>
             <w:rPr>
@@ -1266,6 +1273,7 @@
             <w:listItem w:displayText="Software Requirement Specification（SRS）" w:value="Software Requirement Specification（SRS）"/>
           </w:dropDownList>
         </w:sdtPr>
+        <w:sdtEndPr/>
         <w:sdtContent>
           <w:r>
             <w:rPr>
@@ -1313,6 +1321,7 @@
             <w:listItem w:displayText="0.3" w:value="0.3"/>
           </w:dropDownList>
         </w:sdtPr>
+        <w:sdtEndPr/>
         <w:sdtContent>
           <w:r>
             <w:rPr>
@@ -1384,6 +1393,7 @@
             <w:docPart w:val="1ABA7CAC55CF4007B2E54FEE591C838F"/>
           </w:placeholder>
         </w:sdtPr>
+        <w:sdtEndPr/>
         <w:sdtContent>
           <w:r>
             <w:rPr>
@@ -1687,6 +1697,7 @@
           <w:docPart w:val="1ABA7CAC55CF4007B2E54FEE591C838F"/>
         </w:placeholder>
       </w:sdtPr>
+      <w:sdtEndPr/>
       <w:sdtContent>
         <w:p>
           <w:pPr>
@@ -1847,6 +1858,1119 @@
       </w:r>
     </w:p>
     <w:p/>
+    <w:p/>
+    <w:p/>
+    <w:p>
+      <w:bookmarkStart w:id="6" w:name="_GoBack"/>
+      <w:bookmarkEnd w:id="6"/>
+    </w:p>
+    <w:p/>
+    <w:p>
+      <w:pPr>
+        <w:jc w:val="center"/>
+        <w:rPr>
+          <w:b/>
+          <w:sz w:val="44"/>
+        </w:rPr>
+      </w:pPr>
+      <w:r>
+        <w:rPr>
+          <w:rFonts w:hint="eastAsia"/>
+          <w:b/>
+          <w:sz w:val="44"/>
+        </w:rPr>
+        <w:t>文件修改控制</w:t>
+      </w:r>
+    </w:p>
+    <w:p>
+      <w:pPr>
+        <w:jc w:val="center"/>
+        <w:rPr>
+          <w:rFonts w:hint="eastAsia"/>
+          <w:b/>
+        </w:rPr>
+      </w:pPr>
+    </w:p>
+    <w:tbl>
+      <w:tblPr>
+        <w:tblStyle w:val="a9"/>
+        <w:tblW w:w="0" w:type="auto"/>
+        <w:jc w:val="center"/>
+        <w:tblLook w:val="04A0" w:firstRow="1" w:lastRow="0" w:firstColumn="1" w:lastColumn="0" w:noHBand="0" w:noVBand="1"/>
+      </w:tblPr>
+      <w:tblGrid>
+        <w:gridCol w:w="1129"/>
+        <w:gridCol w:w="2438"/>
+        <w:gridCol w:w="987"/>
+        <w:gridCol w:w="974"/>
+        <w:gridCol w:w="1185"/>
+        <w:gridCol w:w="1186"/>
+      </w:tblGrid>
+      <w:tr>
+        <w:trPr>
+          <w:trHeight w:val="397"/>
+          <w:jc w:val="center"/>
+        </w:trPr>
+        <w:tc>
+          <w:tcPr>
+            <w:tcW w:w="1129" w:type="dxa"/>
+          </w:tcPr>
+          <w:p>
+            <w:pPr>
+              <w:jc w:val="center"/>
+              <w:rPr>
+                <w:b/>
+                <w:sz w:val="22"/>
+              </w:rPr>
+            </w:pPr>
+            <w:r>
+              <w:rPr>
+                <w:rFonts w:hint="eastAsia"/>
+                <w:b/>
+                <w:sz w:val="22"/>
+              </w:rPr>
+              <w:t>修改编号</w:t>
+            </w:r>
+          </w:p>
+        </w:tc>
+        <w:tc>
+          <w:tcPr>
+            <w:tcW w:w="2132" w:type="dxa"/>
+          </w:tcPr>
+          <w:p>
+            <w:pPr>
+              <w:jc w:val="center"/>
+              <w:rPr>
+                <w:b/>
+                <w:sz w:val="22"/>
+              </w:rPr>
+            </w:pPr>
+            <w:r>
+              <w:rPr>
+                <w:rFonts w:hint="eastAsia"/>
+                <w:b/>
+                <w:sz w:val="22"/>
+              </w:rPr>
+              <w:t>修改页码及条款</w:t>
+            </w:r>
+          </w:p>
+        </w:tc>
+        <w:tc>
+          <w:tcPr>
+            <w:tcW w:w="987" w:type="dxa"/>
+          </w:tcPr>
+          <w:p>
+            <w:pPr>
+              <w:jc w:val="center"/>
+              <w:rPr>
+                <w:b/>
+                <w:sz w:val="22"/>
+              </w:rPr>
+            </w:pPr>
+            <w:r>
+              <w:rPr>
+                <w:rFonts w:hint="eastAsia"/>
+                <w:b/>
+                <w:sz w:val="22"/>
+              </w:rPr>
+              <w:t>修改人</w:t>
+            </w:r>
+          </w:p>
+        </w:tc>
+        <w:tc>
+          <w:tcPr>
+            <w:tcW w:w="974" w:type="dxa"/>
+          </w:tcPr>
+          <w:p>
+            <w:pPr>
+              <w:jc w:val="center"/>
+              <w:rPr>
+                <w:b/>
+                <w:sz w:val="22"/>
+              </w:rPr>
+            </w:pPr>
+            <w:r>
+              <w:rPr>
+                <w:rFonts w:hint="eastAsia"/>
+                <w:b/>
+                <w:sz w:val="22"/>
+              </w:rPr>
+              <w:t>审核人</w:t>
+            </w:r>
+          </w:p>
+        </w:tc>
+        <w:tc>
+          <w:tcPr>
+            <w:tcW w:w="1185" w:type="dxa"/>
+          </w:tcPr>
+          <w:p>
+            <w:pPr>
+              <w:jc w:val="center"/>
+              <w:rPr>
+                <w:b/>
+                <w:sz w:val="22"/>
+              </w:rPr>
+            </w:pPr>
+            <w:r>
+              <w:rPr>
+                <w:rFonts w:hint="eastAsia"/>
+                <w:b/>
+                <w:sz w:val="22"/>
+              </w:rPr>
+              <w:t>批准人</w:t>
+            </w:r>
+          </w:p>
+        </w:tc>
+        <w:tc>
+          <w:tcPr>
+            <w:tcW w:w="1186" w:type="dxa"/>
+          </w:tcPr>
+          <w:p>
+            <w:pPr>
+              <w:jc w:val="center"/>
+              <w:rPr>
+                <w:b/>
+                <w:sz w:val="22"/>
+              </w:rPr>
+            </w:pPr>
+            <w:r>
+              <w:rPr>
+                <w:rFonts w:hint="eastAsia"/>
+                <w:b/>
+                <w:sz w:val="22"/>
+              </w:rPr>
+              <w:t>修改日期</w:t>
+            </w:r>
+          </w:p>
+        </w:tc>
+      </w:tr>
+      <w:tr>
+        <w:trPr>
+          <w:trHeight w:val="397"/>
+          <w:jc w:val="center"/>
+        </w:trPr>
+        <w:tc>
+          <w:tcPr>
+            <w:tcW w:w="1129" w:type="dxa"/>
+            <w:vAlign w:val="center"/>
+          </w:tcPr>
+          <w:p>
+            <w:pPr>
+              <w:jc w:val="center"/>
+            </w:pPr>
+            <w:r>
+              <w:rPr>
+                <w:rFonts w:hint="eastAsia"/>
+              </w:rPr>
+              <w:t>1</w:t>
+            </w:r>
+          </w:p>
+        </w:tc>
+        <w:tc>
+          <w:tcPr>
+            <w:tcW w:w="2132" w:type="dxa"/>
+            <w:vAlign w:val="center"/>
+          </w:tcPr>
+          <w:p>
+            <w:pPr>
+              <w:jc w:val="center"/>
+              <w:rPr>
+                <w:rFonts w:hint="eastAsia"/>
+              </w:rPr>
+            </w:pPr>
+            <w:r>
+              <w:rPr>
+                <w:rFonts w:hint="eastAsia"/>
+              </w:rPr>
+              <w:t>创建-全部</w:t>
+            </w:r>
+            <w:r>
+              <w:rPr>
+                <w:rFonts w:hint="eastAsia"/>
+              </w:rPr>
+              <w:t>-全部</w:t>
+            </w:r>
+          </w:p>
+        </w:tc>
+        <w:tc>
+          <w:tcPr>
+            <w:tcW w:w="987" w:type="dxa"/>
+            <w:vAlign w:val="center"/>
+          </w:tcPr>
+          <w:p>
+            <w:pPr>
+              <w:jc w:val="center"/>
+            </w:pPr>
+            <w:sdt>
+              <w:sdtPr>
+                <w:rPr>
+                  <w:rFonts w:eastAsiaTheme="minorHAnsi" w:hint="eastAsia"/>
+                  <w:szCs w:val="21"/>
+                  <w:u w:val="single"/>
+                </w:rPr>
+                <w:alias w:val="请选择编写人员"/>
+                <w:tag w:val="请选择编写人员"/>
+                <w:id w:val="1134604173"/>
+                <w:placeholder>
+                  <w:docPart w:val="9127F628C61540F5ADBA80873C562A9C"/>
+                </w:placeholder>
+                <w:dropDownList>
+                  <w:listItem w:displayText="陈子源" w:value="陈子源"/>
+                  <w:listItem w:displayText="张涵" w:value="张涵"/>
+                  <w:listItem w:displayText="张莹" w:value="张莹"/>
+                  <w:listItem w:displayText="刘文佳" w:value="刘文佳"/>
+                  <w:listItem w:displayText="杜少恒" w:value="杜少恒"/>
+                  <w:listItem w:displayText="胡品爵" w:value="胡品爵"/>
+                  <w:listItem w:displayText="王智超" w:value="王智超"/>
+                  <w:listItem w:displayText="董哲" w:value="董哲"/>
+                  <w:listItem w:displayText="徐传旭" w:value="徐传旭"/>
+                  <w:listItem w:displayText="张健鹏" w:value="张健鹏"/>
+                </w:dropDownList>
+              </w:sdtPr>
+              <w:sdtContent>
+                <w:r>
+                  <w:rPr>
+                    <w:rFonts w:eastAsiaTheme="minorHAnsi" w:hint="eastAsia"/>
+                    <w:szCs w:val="21"/>
+                    <w:u w:val="single"/>
+                  </w:rPr>
+                  <w:t>张涵</w:t>
+                </w:r>
+              </w:sdtContent>
+            </w:sdt>
+          </w:p>
+        </w:tc>
+        <w:tc>
+          <w:tcPr>
+            <w:tcW w:w="974" w:type="dxa"/>
+            <w:vAlign w:val="center"/>
+          </w:tcPr>
+          <w:p>
+            <w:pPr>
+              <w:jc w:val="center"/>
+            </w:pPr>
+            <w:sdt>
+              <w:sdtPr>
+                <w:rPr>
+                  <w:rFonts w:eastAsiaTheme="minorHAnsi" w:hint="eastAsia"/>
+                  <w:szCs w:val="21"/>
+                  <w:u w:val="single"/>
+                </w:rPr>
+                <w:alias w:val="请选择编写人员"/>
+                <w:tag w:val="请选择编写人员"/>
+                <w:id w:val="-1224750245"/>
+                <w:placeholder>
+                  <w:docPart w:val="F88435B7A0C24B348E01AFD06B7E5FF9"/>
+                </w:placeholder>
+                <w:dropDownList>
+                  <w:listItem w:displayText="陈子源" w:value="陈子源"/>
+                  <w:listItem w:displayText="张涵" w:value="张涵"/>
+                  <w:listItem w:displayText="张莹" w:value="张莹"/>
+                  <w:listItem w:displayText="刘文佳" w:value="刘文佳"/>
+                  <w:listItem w:displayText="杜少恒" w:value="杜少恒"/>
+                  <w:listItem w:displayText="胡品爵" w:value="胡品爵"/>
+                  <w:listItem w:displayText="王智超" w:value="王智超"/>
+                  <w:listItem w:displayText="董哲" w:value="董哲"/>
+                  <w:listItem w:displayText="徐传旭" w:value="徐传旭"/>
+                  <w:listItem w:displayText="张健鹏" w:value="张健鹏"/>
+                </w:dropDownList>
+              </w:sdtPr>
+              <w:sdtContent>
+                <w:r>
+                  <w:rPr>
+                    <w:rFonts w:eastAsiaTheme="minorHAnsi" w:hint="eastAsia"/>
+                    <w:szCs w:val="21"/>
+                    <w:u w:val="single"/>
+                  </w:rPr>
+                  <w:t>张涵</w:t>
+                </w:r>
+              </w:sdtContent>
+            </w:sdt>
+          </w:p>
+        </w:tc>
+        <w:tc>
+          <w:tcPr>
+            <w:tcW w:w="1185" w:type="dxa"/>
+            <w:vAlign w:val="center"/>
+          </w:tcPr>
+          <w:p>
+            <w:pPr>
+              <w:jc w:val="center"/>
+            </w:pPr>
+            <w:sdt>
+              <w:sdtPr>
+                <w:rPr>
+                  <w:rFonts w:eastAsiaTheme="minorHAnsi" w:hint="eastAsia"/>
+                  <w:szCs w:val="21"/>
+                  <w:u w:val="single"/>
+                </w:rPr>
+                <w:alias w:val="请选择编写人员"/>
+                <w:tag w:val="请选择编写人员"/>
+                <w:id w:val="385621458"/>
+                <w:placeholder>
+                  <w:docPart w:val="010A9B0CAA394E379F4AB9E3823E20E9"/>
+                </w:placeholder>
+                <w:dropDownList>
+                  <w:listItem w:displayText="陈子源" w:value="陈子源"/>
+                  <w:listItem w:displayText="张涵" w:value="张涵"/>
+                  <w:listItem w:displayText="张莹" w:value="张莹"/>
+                  <w:listItem w:displayText="刘文佳" w:value="刘文佳"/>
+                  <w:listItem w:displayText="杜少恒" w:value="杜少恒"/>
+                  <w:listItem w:displayText="胡品爵" w:value="胡品爵"/>
+                  <w:listItem w:displayText="王智超" w:value="王智超"/>
+                  <w:listItem w:displayText="董哲" w:value="董哲"/>
+                  <w:listItem w:displayText="徐传旭" w:value="徐传旭"/>
+                  <w:listItem w:displayText="张健鹏" w:value="张健鹏"/>
+                </w:dropDownList>
+              </w:sdtPr>
+              <w:sdtContent>
+                <w:r>
+                  <w:rPr>
+                    <w:rFonts w:eastAsiaTheme="minorHAnsi" w:hint="eastAsia"/>
+                    <w:szCs w:val="21"/>
+                    <w:u w:val="single"/>
+                  </w:rPr>
+                  <w:t>张涵</w:t>
+                </w:r>
+              </w:sdtContent>
+            </w:sdt>
+          </w:p>
+        </w:tc>
+        <w:tc>
+          <w:tcPr>
+            <w:tcW w:w="1186" w:type="dxa"/>
+            <w:vAlign w:val="center"/>
+          </w:tcPr>
+          <w:p>
+            <w:pPr>
+              <w:widowControl/>
+              <w:jc w:val="center"/>
+            </w:pPr>
+            <w:r>
+              <w:rPr>
+                <w:rFonts w:hint="eastAsia"/>
+              </w:rPr>
+              <w:t>2019/7/4</w:t>
+            </w:r>
+          </w:p>
+        </w:tc>
+      </w:tr>
+      <w:tr>
+        <w:trPr>
+          <w:trHeight w:val="397"/>
+          <w:jc w:val="center"/>
+        </w:trPr>
+        <w:tc>
+          <w:tcPr>
+            <w:tcW w:w="1129" w:type="dxa"/>
+            <w:vAlign w:val="center"/>
+          </w:tcPr>
+          <w:p>
+            <w:pPr>
+              <w:jc w:val="center"/>
+            </w:pPr>
+          </w:p>
+        </w:tc>
+        <w:tc>
+          <w:tcPr>
+            <w:tcW w:w="2438" w:type="dxa"/>
+            <w:vAlign w:val="center"/>
+          </w:tcPr>
+          <w:p>
+            <w:pPr>
+              <w:jc w:val="center"/>
+              <w:rPr>
+                <w:rFonts w:hint="eastAsia"/>
+              </w:rPr>
+            </w:pPr>
+          </w:p>
+        </w:tc>
+        <w:tc>
+          <w:tcPr>
+            <w:tcW w:w="987" w:type="dxa"/>
+            <w:vAlign w:val="center"/>
+          </w:tcPr>
+          <w:p>
+            <w:pPr>
+              <w:jc w:val="center"/>
+            </w:pPr>
+          </w:p>
+        </w:tc>
+        <w:tc>
+          <w:tcPr>
+            <w:tcW w:w="974" w:type="dxa"/>
+            <w:vAlign w:val="center"/>
+          </w:tcPr>
+          <w:p>
+            <w:pPr>
+              <w:jc w:val="center"/>
+            </w:pPr>
+          </w:p>
+        </w:tc>
+        <w:tc>
+          <w:tcPr>
+            <w:tcW w:w="1185" w:type="dxa"/>
+            <w:vAlign w:val="center"/>
+          </w:tcPr>
+          <w:p>
+            <w:pPr>
+              <w:jc w:val="center"/>
+            </w:pPr>
+          </w:p>
+        </w:tc>
+        <w:tc>
+          <w:tcPr>
+            <w:tcW w:w="1186" w:type="dxa"/>
+            <w:vAlign w:val="center"/>
+          </w:tcPr>
+          <w:p>
+            <w:pPr>
+              <w:jc w:val="center"/>
+            </w:pPr>
+          </w:p>
+        </w:tc>
+      </w:tr>
+      <w:tr>
+        <w:trPr>
+          <w:trHeight w:val="397"/>
+          <w:jc w:val="center"/>
+        </w:trPr>
+        <w:tc>
+          <w:tcPr>
+            <w:tcW w:w="1129" w:type="dxa"/>
+            <w:vAlign w:val="center"/>
+          </w:tcPr>
+          <w:p>
+            <w:pPr>
+              <w:jc w:val="center"/>
+            </w:pPr>
+          </w:p>
+        </w:tc>
+        <w:tc>
+          <w:tcPr>
+            <w:tcW w:w="2438" w:type="dxa"/>
+            <w:vAlign w:val="center"/>
+          </w:tcPr>
+          <w:p>
+            <w:pPr>
+              <w:jc w:val="center"/>
+            </w:pPr>
+          </w:p>
+        </w:tc>
+        <w:tc>
+          <w:tcPr>
+            <w:tcW w:w="987" w:type="dxa"/>
+            <w:vAlign w:val="center"/>
+          </w:tcPr>
+          <w:p>
+            <w:pPr>
+              <w:jc w:val="center"/>
+            </w:pPr>
+          </w:p>
+        </w:tc>
+        <w:tc>
+          <w:tcPr>
+            <w:tcW w:w="974" w:type="dxa"/>
+            <w:vAlign w:val="center"/>
+          </w:tcPr>
+          <w:p>
+            <w:pPr>
+              <w:jc w:val="center"/>
+            </w:pPr>
+          </w:p>
+        </w:tc>
+        <w:tc>
+          <w:tcPr>
+            <w:tcW w:w="1185" w:type="dxa"/>
+            <w:vAlign w:val="center"/>
+          </w:tcPr>
+          <w:p>
+            <w:pPr>
+              <w:jc w:val="center"/>
+            </w:pPr>
+          </w:p>
+        </w:tc>
+        <w:tc>
+          <w:tcPr>
+            <w:tcW w:w="1186" w:type="dxa"/>
+            <w:vAlign w:val="center"/>
+          </w:tcPr>
+          <w:p>
+            <w:pPr>
+              <w:jc w:val="center"/>
+            </w:pPr>
+          </w:p>
+        </w:tc>
+      </w:tr>
+      <w:tr>
+        <w:trPr>
+          <w:trHeight w:val="397"/>
+          <w:jc w:val="center"/>
+        </w:trPr>
+        <w:tc>
+          <w:tcPr>
+            <w:tcW w:w="1129" w:type="dxa"/>
+            <w:vAlign w:val="center"/>
+          </w:tcPr>
+          <w:p>
+            <w:pPr>
+              <w:jc w:val="center"/>
+            </w:pPr>
+          </w:p>
+        </w:tc>
+        <w:tc>
+          <w:tcPr>
+            <w:tcW w:w="2438" w:type="dxa"/>
+            <w:vAlign w:val="center"/>
+          </w:tcPr>
+          <w:p>
+            <w:pPr>
+              <w:jc w:val="center"/>
+            </w:pPr>
+          </w:p>
+        </w:tc>
+        <w:tc>
+          <w:tcPr>
+            <w:tcW w:w="987" w:type="dxa"/>
+            <w:vAlign w:val="center"/>
+          </w:tcPr>
+          <w:p>
+            <w:pPr>
+              <w:jc w:val="center"/>
+            </w:pPr>
+          </w:p>
+        </w:tc>
+        <w:tc>
+          <w:tcPr>
+            <w:tcW w:w="974" w:type="dxa"/>
+            <w:vAlign w:val="center"/>
+          </w:tcPr>
+          <w:p>
+            <w:pPr>
+              <w:jc w:val="center"/>
+            </w:pPr>
+          </w:p>
+        </w:tc>
+        <w:tc>
+          <w:tcPr>
+            <w:tcW w:w="1185" w:type="dxa"/>
+            <w:vAlign w:val="center"/>
+          </w:tcPr>
+          <w:p>
+            <w:pPr>
+              <w:jc w:val="center"/>
+            </w:pPr>
+          </w:p>
+        </w:tc>
+        <w:tc>
+          <w:tcPr>
+            <w:tcW w:w="1186" w:type="dxa"/>
+            <w:vAlign w:val="center"/>
+          </w:tcPr>
+          <w:p>
+            <w:pPr>
+              <w:jc w:val="center"/>
+            </w:pPr>
+          </w:p>
+        </w:tc>
+      </w:tr>
+      <w:tr>
+        <w:trPr>
+          <w:trHeight w:val="397"/>
+          <w:jc w:val="center"/>
+        </w:trPr>
+        <w:tc>
+          <w:tcPr>
+            <w:tcW w:w="1129" w:type="dxa"/>
+            <w:vAlign w:val="center"/>
+          </w:tcPr>
+          <w:p>
+            <w:pPr>
+              <w:jc w:val="center"/>
+            </w:pPr>
+          </w:p>
+        </w:tc>
+        <w:tc>
+          <w:tcPr>
+            <w:tcW w:w="2438" w:type="dxa"/>
+            <w:vAlign w:val="center"/>
+          </w:tcPr>
+          <w:p>
+            <w:pPr>
+              <w:jc w:val="center"/>
+            </w:pPr>
+          </w:p>
+        </w:tc>
+        <w:tc>
+          <w:tcPr>
+            <w:tcW w:w="987" w:type="dxa"/>
+            <w:vAlign w:val="center"/>
+          </w:tcPr>
+          <w:p>
+            <w:pPr>
+              <w:jc w:val="center"/>
+            </w:pPr>
+          </w:p>
+        </w:tc>
+        <w:tc>
+          <w:tcPr>
+            <w:tcW w:w="974" w:type="dxa"/>
+            <w:vAlign w:val="center"/>
+          </w:tcPr>
+          <w:p>
+            <w:pPr>
+              <w:jc w:val="center"/>
+            </w:pPr>
+          </w:p>
+        </w:tc>
+        <w:tc>
+          <w:tcPr>
+            <w:tcW w:w="1185" w:type="dxa"/>
+            <w:vAlign w:val="center"/>
+          </w:tcPr>
+          <w:p>
+            <w:pPr>
+              <w:jc w:val="center"/>
+            </w:pPr>
+          </w:p>
+        </w:tc>
+        <w:tc>
+          <w:tcPr>
+            <w:tcW w:w="1186" w:type="dxa"/>
+            <w:vAlign w:val="center"/>
+          </w:tcPr>
+          <w:p>
+            <w:pPr>
+              <w:jc w:val="center"/>
+            </w:pPr>
+          </w:p>
+        </w:tc>
+      </w:tr>
+      <w:tr>
+        <w:trPr>
+          <w:trHeight w:val="397"/>
+          <w:jc w:val="center"/>
+        </w:trPr>
+        <w:tc>
+          <w:tcPr>
+            <w:tcW w:w="1129" w:type="dxa"/>
+            <w:vAlign w:val="center"/>
+          </w:tcPr>
+          <w:p>
+            <w:pPr>
+              <w:jc w:val="center"/>
+            </w:pPr>
+          </w:p>
+        </w:tc>
+        <w:tc>
+          <w:tcPr>
+            <w:tcW w:w="2438" w:type="dxa"/>
+            <w:vAlign w:val="center"/>
+          </w:tcPr>
+          <w:p>
+            <w:pPr>
+              <w:jc w:val="center"/>
+            </w:pPr>
+          </w:p>
+        </w:tc>
+        <w:tc>
+          <w:tcPr>
+            <w:tcW w:w="987" w:type="dxa"/>
+            <w:vAlign w:val="center"/>
+          </w:tcPr>
+          <w:p>
+            <w:pPr>
+              <w:jc w:val="center"/>
+            </w:pPr>
+          </w:p>
+        </w:tc>
+        <w:tc>
+          <w:tcPr>
+            <w:tcW w:w="974" w:type="dxa"/>
+            <w:vAlign w:val="center"/>
+          </w:tcPr>
+          <w:p>
+            <w:pPr>
+              <w:jc w:val="center"/>
+            </w:pPr>
+          </w:p>
+        </w:tc>
+        <w:tc>
+          <w:tcPr>
+            <w:tcW w:w="1185" w:type="dxa"/>
+            <w:vAlign w:val="center"/>
+          </w:tcPr>
+          <w:p>
+            <w:pPr>
+              <w:jc w:val="center"/>
+            </w:pPr>
+          </w:p>
+        </w:tc>
+        <w:tc>
+          <w:tcPr>
+            <w:tcW w:w="1186" w:type="dxa"/>
+            <w:vAlign w:val="center"/>
+          </w:tcPr>
+          <w:p>
+            <w:pPr>
+              <w:jc w:val="center"/>
+            </w:pPr>
+          </w:p>
+        </w:tc>
+      </w:tr>
+      <w:tr>
+        <w:trPr>
+          <w:trHeight w:val="397"/>
+          <w:jc w:val="center"/>
+        </w:trPr>
+        <w:tc>
+          <w:tcPr>
+            <w:tcW w:w="1129" w:type="dxa"/>
+            <w:vAlign w:val="center"/>
+          </w:tcPr>
+          <w:p>
+            <w:pPr>
+              <w:jc w:val="center"/>
+            </w:pPr>
+          </w:p>
+        </w:tc>
+        <w:tc>
+          <w:tcPr>
+            <w:tcW w:w="2438" w:type="dxa"/>
+            <w:vAlign w:val="center"/>
+          </w:tcPr>
+          <w:p>
+            <w:pPr>
+              <w:jc w:val="center"/>
+            </w:pPr>
+          </w:p>
+        </w:tc>
+        <w:tc>
+          <w:tcPr>
+            <w:tcW w:w="987" w:type="dxa"/>
+            <w:vAlign w:val="center"/>
+          </w:tcPr>
+          <w:p>
+            <w:pPr>
+              <w:jc w:val="center"/>
+            </w:pPr>
+          </w:p>
+        </w:tc>
+        <w:tc>
+          <w:tcPr>
+            <w:tcW w:w="974" w:type="dxa"/>
+            <w:vAlign w:val="center"/>
+          </w:tcPr>
+          <w:p>
+            <w:pPr>
+              <w:jc w:val="center"/>
+            </w:pPr>
+          </w:p>
+        </w:tc>
+        <w:tc>
+          <w:tcPr>
+            <w:tcW w:w="1185" w:type="dxa"/>
+            <w:vAlign w:val="center"/>
+          </w:tcPr>
+          <w:p>
+            <w:pPr>
+              <w:jc w:val="center"/>
+            </w:pPr>
+          </w:p>
+        </w:tc>
+        <w:tc>
+          <w:tcPr>
+            <w:tcW w:w="1186" w:type="dxa"/>
+            <w:vAlign w:val="center"/>
+          </w:tcPr>
+          <w:p>
+            <w:pPr>
+              <w:jc w:val="center"/>
+            </w:pPr>
+          </w:p>
+        </w:tc>
+      </w:tr>
+      <w:tr>
+        <w:trPr>
+          <w:trHeight w:val="397"/>
+          <w:jc w:val="center"/>
+        </w:trPr>
+        <w:tc>
+          <w:tcPr>
+            <w:tcW w:w="1129" w:type="dxa"/>
+            <w:vAlign w:val="center"/>
+          </w:tcPr>
+          <w:p>
+            <w:pPr>
+              <w:jc w:val="center"/>
+            </w:pPr>
+          </w:p>
+        </w:tc>
+        <w:tc>
+          <w:tcPr>
+            <w:tcW w:w="2438" w:type="dxa"/>
+            <w:vAlign w:val="center"/>
+          </w:tcPr>
+          <w:p>
+            <w:pPr>
+              <w:jc w:val="center"/>
+            </w:pPr>
+          </w:p>
+        </w:tc>
+        <w:tc>
+          <w:tcPr>
+            <w:tcW w:w="987" w:type="dxa"/>
+            <w:vAlign w:val="center"/>
+          </w:tcPr>
+          <w:p>
+            <w:pPr>
+              <w:jc w:val="center"/>
+            </w:pPr>
+          </w:p>
+        </w:tc>
+        <w:tc>
+          <w:tcPr>
+            <w:tcW w:w="974" w:type="dxa"/>
+            <w:vAlign w:val="center"/>
+          </w:tcPr>
+          <w:p>
+            <w:pPr>
+              <w:jc w:val="center"/>
+            </w:pPr>
+          </w:p>
+        </w:tc>
+        <w:tc>
+          <w:tcPr>
+            <w:tcW w:w="1185" w:type="dxa"/>
+            <w:vAlign w:val="center"/>
+          </w:tcPr>
+          <w:p>
+            <w:pPr>
+              <w:jc w:val="center"/>
+            </w:pPr>
+          </w:p>
+        </w:tc>
+        <w:tc>
+          <w:tcPr>
+            <w:tcW w:w="1186" w:type="dxa"/>
+            <w:vAlign w:val="center"/>
+          </w:tcPr>
+          <w:p>
+            <w:pPr>
+              <w:jc w:val="center"/>
+            </w:pPr>
+          </w:p>
+        </w:tc>
+      </w:tr>
+      <w:tr>
+        <w:trPr>
+          <w:trHeight w:val="397"/>
+          <w:jc w:val="center"/>
+        </w:trPr>
+        <w:tc>
+          <w:tcPr>
+            <w:tcW w:w="1129" w:type="dxa"/>
+            <w:vAlign w:val="center"/>
+          </w:tcPr>
+          <w:p>
+            <w:pPr>
+              <w:jc w:val="center"/>
+            </w:pPr>
+          </w:p>
+        </w:tc>
+        <w:tc>
+          <w:tcPr>
+            <w:tcW w:w="2438" w:type="dxa"/>
+            <w:vAlign w:val="center"/>
+          </w:tcPr>
+          <w:p>
+            <w:pPr>
+              <w:jc w:val="center"/>
+            </w:pPr>
+          </w:p>
+        </w:tc>
+        <w:tc>
+          <w:tcPr>
+            <w:tcW w:w="987" w:type="dxa"/>
+            <w:vAlign w:val="center"/>
+          </w:tcPr>
+          <w:p>
+            <w:pPr>
+              <w:jc w:val="center"/>
+            </w:pPr>
+          </w:p>
+        </w:tc>
+        <w:tc>
+          <w:tcPr>
+            <w:tcW w:w="974" w:type="dxa"/>
+            <w:vAlign w:val="center"/>
+          </w:tcPr>
+          <w:p>
+            <w:pPr>
+              <w:jc w:val="center"/>
+            </w:pPr>
+          </w:p>
+        </w:tc>
+        <w:tc>
+          <w:tcPr>
+            <w:tcW w:w="1185" w:type="dxa"/>
+            <w:vAlign w:val="center"/>
+          </w:tcPr>
+          <w:p>
+            <w:pPr>
+              <w:jc w:val="center"/>
+            </w:pPr>
+          </w:p>
+        </w:tc>
+        <w:tc>
+          <w:tcPr>
+            <w:tcW w:w="1186" w:type="dxa"/>
+            <w:vAlign w:val="center"/>
+          </w:tcPr>
+          <w:p>
+            <w:pPr>
+              <w:jc w:val="center"/>
+            </w:pPr>
+          </w:p>
+        </w:tc>
+      </w:tr>
+    </w:tbl>
+    <w:p/>
+    <w:p>
+      <w:pPr>
+        <w:rPr>
+          <w:rFonts w:hint="eastAsia"/>
+        </w:rPr>
+      </w:pPr>
+    </w:p>
+    <w:p>
+      <w:r>
+        <w:rPr>
+          <w:rFonts w:hint="eastAsia"/>
+        </w:rPr>
+        <w:t>表格说明：</w:t>
+      </w:r>
+    </w:p>
+    <w:p>
+      <w:pPr>
+        <w:pStyle w:val="a8"/>
+        <w:numPr>
+          <w:ilvl w:val="0"/>
+          <w:numId w:val="2"/>
+        </w:numPr>
+        <w:ind w:firstLineChars="0"/>
+      </w:pPr>
+      <w:r>
+        <w:rPr>
+          <w:rFonts w:hint="eastAsia"/>
+        </w:rPr>
+        <w:t>修改编号叠加</w:t>
+      </w:r>
+    </w:p>
+    <w:p>
+      <w:pPr>
+        <w:pStyle w:val="a8"/>
+        <w:numPr>
+          <w:ilvl w:val="0"/>
+          <w:numId w:val="2"/>
+        </w:numPr>
+        <w:ind w:firstLineChars="0"/>
+      </w:pPr>
+      <w:r>
+        <w:rPr>
+          <w:rFonts w:hint="eastAsia"/>
+        </w:rPr>
+        <w:t>创建页码及条款：格式如下：说明-修改的页码-修改的内容标题编号</w:t>
+      </w:r>
+    </w:p>
+    <w:p>
+      <w:pPr>
+        <w:pStyle w:val="a8"/>
+        <w:ind w:left="360" w:firstLineChars="0" w:firstLine="0"/>
+      </w:pPr>
+      <w:r>
+        <w:rPr>
+          <w:rFonts w:hint="eastAsia"/>
+        </w:rPr>
+        <w:t>说明</w:t>
+      </w:r>
+      <w:r>
+        <w:rPr>
+          <w:rFonts w:hint="eastAsia"/>
+        </w:rPr>
+        <w:t>类型分为：创建、添加、修改、删除</w:t>
+      </w:r>
+    </w:p>
+    <w:p>
+      <w:pPr>
+        <w:pStyle w:val="a8"/>
+        <w:ind w:left="360" w:firstLineChars="0" w:firstLine="0"/>
+      </w:pPr>
+      <w:proofErr w:type="gramStart"/>
+      <w:r>
+        <w:rPr>
+          <w:rFonts w:hint="eastAsia"/>
+        </w:rPr>
+        <w:t>当说明</w:t>
+      </w:r>
+      <w:proofErr w:type="gramEnd"/>
+      <w:r>
+        <w:rPr>
+          <w:rFonts w:hint="eastAsia"/>
+        </w:rPr>
+        <w:t>类型为创建时，格式应为：创建-全部-全部</w:t>
+      </w:r>
+    </w:p>
+    <w:p>
+      <w:pPr>
+        <w:pStyle w:val="a8"/>
+        <w:numPr>
+          <w:ilvl w:val="0"/>
+          <w:numId w:val="2"/>
+        </w:numPr>
+        <w:ind w:firstLineChars="0"/>
+      </w:pPr>
+      <w:r>
+        <w:rPr>
+          <w:rFonts w:hint="eastAsia"/>
+        </w:rPr>
+        <w:t>修改人的下拉框可点击进行复制。</w:t>
+      </w:r>
+    </w:p>
+    <w:p>
+      <w:pPr>
+        <w:pStyle w:val="a8"/>
+        <w:numPr>
+          <w:ilvl w:val="0"/>
+          <w:numId w:val="2"/>
+        </w:numPr>
+        <w:ind w:firstLineChars="0"/>
+        <w:rPr>
+          <w:rFonts w:hint="eastAsia"/>
+        </w:rPr>
+      </w:pPr>
+      <w:r>
+        <w:rPr>
+          <w:rFonts w:hint="eastAsia"/>
+        </w:rPr>
+        <w:t>修改日期的格式为：</w:t>
+      </w:r>
+      <w:r>
+        <w:rPr>
+          <w:rFonts w:hint="eastAsia"/>
+        </w:rPr>
+        <w:t>2019/7/4</w:t>
+      </w:r>
+    </w:p>
+    <w:p>
+      <w:pPr>
+        <w:pStyle w:val="a8"/>
+        <w:ind w:left="360" w:firstLineChars="0" w:firstLine="0"/>
+        <w:rPr>
+          <w:rFonts w:hint="eastAsia"/>
+        </w:rPr>
+      </w:pPr>
+    </w:p>
     <w:sectPr>
       <w:headerReference w:type="default" r:id="rId9"/>
       <w:footerReference w:type="default" r:id="rId10"/>
@@ -1901,37 +3025,7 @@
       <w:rPr>
         <w:rFonts w:ascii="微软雅黑" w:eastAsia="微软雅黑" w:hAnsi="微软雅黑" w:hint="eastAsia"/>
       </w:rPr>
-      <w:t>inder</w:t>
-    </w:r>
-    <w:r>
-      <w:rPr>
-        <w:rFonts w:ascii="微软雅黑" w:eastAsia="微软雅黑" w:hAnsi="微软雅黑" w:hint="eastAsia"/>
-      </w:rPr>
-      <w:t>项目开发小组</w:t>
-    </w:r>
-    <w:r>
-      <w:rPr>
-        <w:rFonts w:ascii="微软雅黑" w:eastAsia="微软雅黑" w:hAnsi="微软雅黑" w:hint="eastAsia"/>
-      </w:rPr>
-      <w:t xml:space="preserve">                      </w:t>
-    </w:r>
-    <w:r>
-      <w:rPr>
-        <w:rFonts w:ascii="微软雅黑" w:eastAsia="微软雅黑" w:hAnsi="微软雅黑" w:hint="eastAsia"/>
-      </w:rPr>
-      <w:t>管理文档</w:t>
-    </w:r>
-    <w:r>
-      <w:rPr>
-        <w:rFonts w:ascii="微软雅黑" w:eastAsia="微软雅黑" w:hAnsi="微软雅黑" w:hint="eastAsia"/>
-      </w:rPr>
-      <w:t xml:space="preserve"> </w:t>
-    </w:r>
-    <w:r>
-      <w:rPr>
-        <w:rFonts w:ascii="微软雅黑" w:eastAsia="微软雅黑" w:hAnsi="微软雅黑" w:hint="eastAsia"/>
-      </w:rPr>
-      <w:t>注意保密</w:t>
+      <w:t>inder项目开发小组                      管理文档 注意保密</w:t>
     </w:r>
     <w:r>
       <w:rPr>
@@ -1980,7 +3074,7 @@
         <w:rFonts w:ascii="微软雅黑" w:eastAsia="微软雅黑" w:hAnsi="微软雅黑"/>
         <w:noProof/>
       </w:rPr>
-      <w:t>4</w:t>
+      <w:t>5</w:t>
     </w:r>
     <w:r>
       <w:rPr>
@@ -1992,19 +3086,7 @@
       <w:rPr>
         <w:rFonts w:ascii="微软雅黑" w:eastAsia="微软雅黑" w:hAnsi="微软雅黑" w:hint="eastAsia"/>
       </w:rPr>
-      <w:t>页</w:t>
-    </w:r>
-    <w:r>
-      <w:rPr>
-        <w:rFonts w:ascii="微软雅黑" w:eastAsia="微软雅黑" w:hAnsi="微软雅黑" w:hint="eastAsia"/>
-      </w:rPr>
-      <w:t xml:space="preserve"> </w:t>
-    </w:r>
-    <w:r>
-      <w:rPr>
-        <w:rFonts w:ascii="微软雅黑" w:eastAsia="微软雅黑" w:hAnsi="微软雅黑" w:hint="eastAsia"/>
-      </w:rPr>
-      <w:t>共</w:t>
+      <w:t>页 共</w:t>
     </w:r>
     <w:r>
       <w:rPr>
@@ -2032,7 +3114,7 @@
         <w:rFonts w:ascii="微软雅黑" w:eastAsia="微软雅黑" w:hAnsi="微软雅黑"/>
         <w:noProof/>
       </w:rPr>
-      <w:t>4</w:t>
+      <w:t>5</w:t>
     </w:r>
     <w:r>
       <w:rPr>
@@ -2118,19 +3200,7 @@
       <w:rPr>
         <w:rFonts w:ascii="微软雅黑" w:eastAsia="微软雅黑" w:hAnsi="微软雅黑" w:hint="eastAsia"/>
       </w:rPr>
-      <w:t>inder</w:t>
-    </w:r>
-    <w:r>
-      <w:rPr>
-        <w:rFonts w:ascii="微软雅黑" w:eastAsia="微软雅黑" w:hAnsi="微软雅黑" w:hint="eastAsia"/>
-      </w:rPr>
-      <w:t>项目开发小组</w:t>
-    </w:r>
-    <w:r>
-      <w:rPr>
-        <w:rFonts w:ascii="微软雅黑" w:eastAsia="微软雅黑" w:hAnsi="微软雅黑" w:hint="eastAsia"/>
-      </w:rPr>
-      <w:t xml:space="preserve"> </w:t>
+      <w:t xml:space="preserve">inder项目开发小组 </w:t>
     </w:r>
     <w:r>
       <w:rPr>
@@ -2142,25 +3212,13 @@
       <w:rPr>
         <w:rFonts w:ascii="微软雅黑" w:eastAsia="微软雅黑" w:hAnsi="微软雅黑" w:hint="eastAsia"/>
       </w:rPr>
-      <w:t xml:space="preserve">                     </w:t>
-    </w:r>
-    <w:r>
-      <w:rPr>
-        <w:rFonts w:ascii="微软雅黑" w:eastAsia="微软雅黑" w:hAnsi="微软雅黑" w:hint="eastAsia"/>
-      </w:rPr>
-      <w:t xml:space="preserve">  </w:t>
+      <w:t xml:space="preserve">                       </w:t>
     </w:r>
     <w:r>
       <w:rPr>
         <w:rFonts w:ascii="微软雅黑" w:eastAsia="微软雅黑" w:hAnsi="微软雅黑"/>
       </w:rPr>
-      <w:t xml:space="preserve">             </w:t>
-    </w:r>
-    <w:r>
-      <w:rPr>
-        <w:rFonts w:ascii="微软雅黑" w:eastAsia="微软雅黑" w:hAnsi="微软雅黑"/>
-      </w:rPr>
-      <w:t xml:space="preserve">           </w:t>
+      <w:t xml:space="preserve">                        </w:t>
     </w:r>
     <w:r>
       <w:rPr>
@@ -2384,8 +3442,100 @@
       </w:rPr>
     </w:lvl>
   </w:abstractNum>
+  <w:abstractNum w:abstractNumId="1" w15:restartNumberingAfterBreak="0">
+    <w:nsid w:val="5787269E"/>
+    <w:multiLevelType w:val="hybridMultilevel"/>
+    <w:tmpl w:val="8938928C"/>
+    <w:lvl w:ilvl="0" w:tplc="6134A730">
+      <w:start w:val="1"/>
+      <w:numFmt w:val="decimal"/>
+      <w:lvlText w:val="%1、"/>
+      <w:lvlJc w:val="left"/>
+      <w:pPr>
+        <w:ind w:left="360" w:hanging="360"/>
+      </w:pPr>
+      <w:rPr>
+        <w:rFonts w:hint="default"/>
+      </w:rPr>
+    </w:lvl>
+    <w:lvl w:ilvl="1" w:tplc="04090019" w:tentative="1">
+      <w:start w:val="1"/>
+      <w:numFmt w:val="lowerLetter"/>
+      <w:lvlText w:val="%2)"/>
+      <w:lvlJc w:val="left"/>
+      <w:pPr>
+        <w:ind w:left="840" w:hanging="420"/>
+      </w:pPr>
+    </w:lvl>
+    <w:lvl w:ilvl="2" w:tplc="0409001B" w:tentative="1">
+      <w:start w:val="1"/>
+      <w:numFmt w:val="lowerRoman"/>
+      <w:lvlText w:val="%3."/>
+      <w:lvlJc w:val="right"/>
+      <w:pPr>
+        <w:ind w:left="1260" w:hanging="420"/>
+      </w:pPr>
+    </w:lvl>
+    <w:lvl w:ilvl="3" w:tplc="0409000F" w:tentative="1">
+      <w:start w:val="1"/>
+      <w:numFmt w:val="decimal"/>
+      <w:lvlText w:val="%4."/>
+      <w:lvlJc w:val="left"/>
+      <w:pPr>
+        <w:ind w:left="1680" w:hanging="420"/>
+      </w:pPr>
+    </w:lvl>
+    <w:lvl w:ilvl="4" w:tplc="04090019" w:tentative="1">
+      <w:start w:val="1"/>
+      <w:numFmt w:val="lowerLetter"/>
+      <w:lvlText w:val="%5)"/>
+      <w:lvlJc w:val="left"/>
+      <w:pPr>
+        <w:ind w:left="2100" w:hanging="420"/>
+      </w:pPr>
+    </w:lvl>
+    <w:lvl w:ilvl="5" w:tplc="0409001B" w:tentative="1">
+      <w:start w:val="1"/>
+      <w:numFmt w:val="lowerRoman"/>
+      <w:lvlText w:val="%6."/>
+      <w:lvlJc w:val="right"/>
+      <w:pPr>
+        <w:ind w:left="2520" w:hanging="420"/>
+      </w:pPr>
+    </w:lvl>
+    <w:lvl w:ilvl="6" w:tplc="0409000F" w:tentative="1">
+      <w:start w:val="1"/>
+      <w:numFmt w:val="decimal"/>
+      <w:lvlText w:val="%7."/>
+      <w:lvlJc w:val="left"/>
+      <w:pPr>
+        <w:ind w:left="2940" w:hanging="420"/>
+      </w:pPr>
+    </w:lvl>
+    <w:lvl w:ilvl="7" w:tplc="04090019" w:tentative="1">
+      <w:start w:val="1"/>
+      <w:numFmt w:val="lowerLetter"/>
+      <w:lvlText w:val="%8)"/>
+      <w:lvlJc w:val="left"/>
+      <w:pPr>
+        <w:ind w:left="3360" w:hanging="420"/>
+      </w:pPr>
+    </w:lvl>
+    <w:lvl w:ilvl="8" w:tplc="0409001B" w:tentative="1">
+      <w:start w:val="1"/>
+      <w:numFmt w:val="lowerRoman"/>
+      <w:lvlText w:val="%9."/>
+      <w:lvlJc w:val="right"/>
+      <w:pPr>
+        <w:ind w:left="3780" w:hanging="420"/>
+      </w:pPr>
+    </w:lvl>
+  </w:abstractNum>
   <w:num w:numId="1">
     <w:abstractNumId w:val="0"/>
+  </w:num>
+  <w:num w:numId="2">
+    <w:abstractNumId w:val="1"/>
   </w:num>
 </w:numbering>
 </file>
@@ -2997,6 +4147,22 @@
       <w:ind w:firstLineChars="200" w:firstLine="420"/>
     </w:pPr>
   </w:style>
+  <w:style w:type="table" w:styleId="a9">
+    <w:name w:val="Table Grid"/>
+    <w:basedOn w:val="a1"/>
+    <w:uiPriority w:val="39"/>
+    <w:rsid w:val="00920E2A"/>
+    <w:tblPr>
+      <w:tblBorders>
+        <w:top w:val="single" w:sz="4" w:space="0" w:color="auto"/>
+        <w:left w:val="single" w:sz="4" w:space="0" w:color="auto"/>
+        <w:bottom w:val="single" w:sz="4" w:space="0" w:color="auto"/>
+        <w:right w:val="single" w:sz="4" w:space="0" w:color="auto"/>
+        <w:insideH w:val="single" w:sz="4" w:space="0" w:color="auto"/>
+        <w:insideV w:val="single" w:sz="4" w:space="0" w:color="auto"/>
+      </w:tblBorders>
+    </w:tblPr>
+  </w:style>
 </w:styles>
 </file>
 
@@ -3153,6 +4319,96 @@
         </w:p>
       </w:docPartBody>
     </w:docPart>
+    <w:docPart>
+      <w:docPartPr>
+        <w:name w:val="9127F628C61540F5ADBA80873C562A9C"/>
+        <w:category>
+          <w:name w:val="常规"/>
+          <w:gallery w:val="placeholder"/>
+        </w:category>
+        <w:types>
+          <w:type w:val="bbPlcHdr"/>
+        </w:types>
+        <w:behaviors>
+          <w:behavior w:val="content"/>
+        </w:behaviors>
+        <w:guid w:val="{C8AB516E-B174-4026-B358-97CFD38D1F27}"/>
+      </w:docPartPr>
+      <w:docPartBody>
+        <w:p>
+          <w:pPr>
+            <w:pStyle w:val="9127F628C61540F5ADBA80873C562A9C"/>
+          </w:pPr>
+          <w:r>
+            <w:rPr>
+              <w:rStyle w:val="a3"/>
+              <w:rFonts w:hint="eastAsia"/>
+            </w:rPr>
+            <w:t>选择一项。</w:t>
+          </w:r>
+        </w:p>
+      </w:docPartBody>
+    </w:docPart>
+    <w:docPart>
+      <w:docPartPr>
+        <w:name w:val="F88435B7A0C24B348E01AFD06B7E5FF9"/>
+        <w:category>
+          <w:name w:val="常规"/>
+          <w:gallery w:val="placeholder"/>
+        </w:category>
+        <w:types>
+          <w:type w:val="bbPlcHdr"/>
+        </w:types>
+        <w:behaviors>
+          <w:behavior w:val="content"/>
+        </w:behaviors>
+        <w:guid w:val="{A8055D36-7266-43B6-8BEE-E89249C81902}"/>
+      </w:docPartPr>
+      <w:docPartBody>
+        <w:p>
+          <w:pPr>
+            <w:pStyle w:val="F88435B7A0C24B348E01AFD06B7E5FF9"/>
+          </w:pPr>
+          <w:r>
+            <w:rPr>
+              <w:rStyle w:val="a3"/>
+              <w:rFonts w:hint="eastAsia"/>
+            </w:rPr>
+            <w:t>选择一项。</w:t>
+          </w:r>
+        </w:p>
+      </w:docPartBody>
+    </w:docPart>
+    <w:docPart>
+      <w:docPartPr>
+        <w:name w:val="010A9B0CAA394E379F4AB9E3823E20E9"/>
+        <w:category>
+          <w:name w:val="常规"/>
+          <w:gallery w:val="placeholder"/>
+        </w:category>
+        <w:types>
+          <w:type w:val="bbPlcHdr"/>
+        </w:types>
+        <w:behaviors>
+          <w:behavior w:val="content"/>
+        </w:behaviors>
+        <w:guid w:val="{CFA1571E-C0C8-469B-9E50-E33EE661E039}"/>
+      </w:docPartPr>
+      <w:docPartBody>
+        <w:p>
+          <w:pPr>
+            <w:pStyle w:val="010A9B0CAA394E379F4AB9E3823E20E9"/>
+          </w:pPr>
+          <w:r>
+            <w:rPr>
+              <w:rStyle w:val="a3"/>
+              <w:rFonts w:hint="eastAsia"/>
+            </w:rPr>
+            <w:t>选择一项。</w:t>
+          </w:r>
+        </w:p>
+      </w:docPartBody>
+    </w:docPart>
   </w:docParts>
 </w:glossaryDocument>
 </file>
@@ -3225,7 +4481,9 @@
   <w:rsids>
     <w:rsidRoot w:val="00C75850"/>
     <w:rsid w:val="00084763"/>
+    <w:rsid w:val="0064039B"/>
     <w:rsid w:val="00C75850"/>
+    <w:rsid w:val="00F303D0"/>
   </w:rsids>
   <m:mathPr>
     <m:mathFont m:val="Cambria Math"/>
@@ -3675,7 +4933,7 @@
     <w:basedOn w:val="a0"/>
     <w:uiPriority w:val="99"/>
     <w:semiHidden/>
-    <w:rsid w:val="00C75850"/>
+    <w:rsid w:val="0064039B"/>
     <w:rPr>
       <w:color w:val="808080"/>
     </w:rPr>
@@ -3715,6 +4973,54 @@
   <w:style w:type="paragraph" w:customStyle="1" w:styleId="D10D4806B4B5465B8EB831CA82627E79">
     <w:name w:val="D10D4806B4B5465B8EB831CA82627E79"/>
     <w:rsid w:val="00C75850"/>
+    <w:pPr>
+      <w:widowControl w:val="0"/>
+      <w:jc w:val="both"/>
+    </w:pPr>
+  </w:style>
+  <w:style w:type="paragraph" w:customStyle="1" w:styleId="9127F628C61540F5ADBA80873C562A9C">
+    <w:name w:val="9127F628C61540F5ADBA80873C562A9C"/>
+    <w:rsid w:val="0064039B"/>
+    <w:pPr>
+      <w:widowControl w:val="0"/>
+      <w:jc w:val="both"/>
+    </w:pPr>
+  </w:style>
+  <w:style w:type="paragraph" w:customStyle="1" w:styleId="16711AD7B3D34570A9C7DE259338DF3C">
+    <w:name w:val="16711AD7B3D34570A9C7DE259338DF3C"/>
+    <w:rsid w:val="0064039B"/>
+    <w:pPr>
+      <w:widowControl w:val="0"/>
+      <w:jc w:val="both"/>
+    </w:pPr>
+  </w:style>
+  <w:style w:type="paragraph" w:customStyle="1" w:styleId="E87494710E8F4D6AAA86D27A1020980A">
+    <w:name w:val="E87494710E8F4D6AAA86D27A1020980A"/>
+    <w:rsid w:val="0064039B"/>
+    <w:pPr>
+      <w:widowControl w:val="0"/>
+      <w:jc w:val="both"/>
+    </w:pPr>
+  </w:style>
+  <w:style w:type="paragraph" w:customStyle="1" w:styleId="F88435B7A0C24B348E01AFD06B7E5FF9">
+    <w:name w:val="F88435B7A0C24B348E01AFD06B7E5FF9"/>
+    <w:rsid w:val="0064039B"/>
+    <w:pPr>
+      <w:widowControl w:val="0"/>
+      <w:jc w:val="both"/>
+    </w:pPr>
+  </w:style>
+  <w:style w:type="paragraph" w:customStyle="1" w:styleId="C18D25483A784FA08B144E271440E122">
+    <w:name w:val="C18D25483A784FA08B144E271440E122"/>
+    <w:rsid w:val="0064039B"/>
+    <w:pPr>
+      <w:widowControl w:val="0"/>
+      <w:jc w:val="both"/>
+    </w:pPr>
+  </w:style>
+  <w:style w:type="paragraph" w:customStyle="1" w:styleId="010A9B0CAA394E379F4AB9E3823E20E9">
+    <w:name w:val="010A9B0CAA394E379F4AB9E3823E20E9"/>
+    <w:rsid w:val="0064039B"/>
     <w:pPr>
       <w:widowControl w:val="0"/>
       <w:jc w:val="both"/>

</xml_diff>